<commit_message>
Updating table styling application
</commit_message>
<xml_diff>
--- a/out.docx
+++ b/out.docx
@@ -41,6 +41,7 @@
       <w:tblGrid>
         <w:gridCol/>
         <w:gridCol/>
+        <w:gridCol/>
       </w:tblGrid>
       <w:tr>
         <w:tc>
@@ -49,7 +50,8 @@
           </w:tcPr>
           <w:p>
             <w:r>
-              <w:t>1</w:t>
+              <w:rPr/>
+              <w:t>name</w:t>
             </w:r>
           </w:p>
         </w:tc>
@@ -59,7 +61,126 @@
           </w:tcPr>
           <w:p>
             <w:r>
+              <w:rPr/>
+              <w:t>count</w:t>
+            </w:r>
+          </w:p>
+        </w:tc>
+        <w:tc>
+          <w:tcPr>
+            <w:vAlign w:val="left"/>
+          </w:tcPr>
+          <w:p>
+            <w:r>
+              <w:rPr/>
+              <w:t>id</w:t>
+            </w:r>
+          </w:p>
+        </w:tc>
+      </w:tr>
+      <w:tr>
+        <w:tc>
+          <w:tcPr>
+            <w:vAlign w:val="left"/>
+          </w:tcPr>
+          <w:p>
+            <w:r>
+              <w:rPr/>
+              <w:t>Johnny</w:t>
+            </w:r>
+          </w:p>
+        </w:tc>
+        <w:tc>
+          <w:tcPr>
+            <w:vAlign w:val="left"/>
+          </w:tcPr>
+          <w:p>
+            <w:r>
+              <w:rPr>
+                <w:color w:val="33AACC"/>
+              </w:rPr>
+              <w:t>10</w:t>
+            </w:r>
+          </w:p>
+        </w:tc>
+        <w:tc>
+          <w:tcPr>
+            <w:vAlign w:val="left"/>
+          </w:tcPr>
+          <w:p>
+            <w:r>
+              <w:rPr/>
+              <w:t>1</w:t>
+            </w:r>
+          </w:p>
+        </w:tc>
+      </w:tr>
+      <w:tr>
+        <w:tc>
+          <w:tcPr>
+            <w:vAlign w:val="left"/>
+          </w:tcPr>
+          <w:p>
+            <w:r>
+              <w:rPr/>
+              <w:t>Brian</w:t>
+            </w:r>
+          </w:p>
+        </w:tc>
+        <w:tc>
+          <w:tcPr>
+            <w:vAlign w:val="left"/>
+          </w:tcPr>
+          <w:p>
+            <w:r>
+              <w:rPr/>
+              <w:t>20</w:t>
+            </w:r>
+          </w:p>
+        </w:tc>
+        <w:tc>
+          <w:tcPr>
+            <w:vAlign w:val="left"/>
+          </w:tcPr>
+          <w:p>
+            <w:r>
+              <w:rPr/>
               <w:t>2</w:t>
+            </w:r>
+          </w:p>
+        </w:tc>
+      </w:tr>
+      <w:tr>
+        <w:tc>
+          <w:tcPr>
+            <w:vAlign w:val="left"/>
+          </w:tcPr>
+          <w:p>
+            <w:r>
+              <w:rPr/>
+              <w:t>Mark</w:t>
+            </w:r>
+          </w:p>
+        </w:tc>
+        <w:tc>
+          <w:tcPr>
+            <w:vAlign w:val="left"/>
+          </w:tcPr>
+          <w:p>
+            <w:r>
+              <w:rPr/>
+              <w:t>14</w:t>
+            </w:r>
+          </w:p>
+        </w:tc>
+        <w:tc>
+          <w:tcPr>
+            <w:vAlign w:val="left"/>
+          </w:tcPr>
+          <w:p>
+            <w:r>
+              <w:rPr/>
+              <w:t>333</w:t>
             </w:r>
           </w:p>
         </w:tc>

</xml_diff>